<commit_message>
Updated the UI Install Instructions
</commit_message>
<xml_diff>
--- a/Intel_Blobstore_Installation.docx
+++ b/Intel_Blobstore_Installation.docx
@@ -7,248 +7,231 @@
         <w:t xml:space="preserve">1. </w:t>
       </w:r>
       <w:r>
-        <w:t>Run &lt;p&gt; `</w:t>
-      </w:r>
-      <w:proofErr w:type="spellStart"/>
-      <w:r>
-        <w:t>mvn</w:t>
-      </w:r>
-      <w:proofErr w:type="spellEnd"/>
-      <w:r>
-        <w:t xml:space="preserve"> clean package`</w:t>
-      </w:r>
-    </w:p>
-    <w:p>
-      <w:r>
-        <w:t>2</w:t>
-      </w:r>
-      <w:r>
-        <w:t xml:space="preserve">. In the </w:t>
-      </w:r>
-      <w:proofErr w:type="spellStart"/>
-      <w:r>
-        <w:t>manifest.yml</w:t>
-      </w:r>
-      <w:proofErr w:type="spellEnd"/>
-      <w:r>
-        <w:t xml:space="preserve"> file, enter the name of your </w:t>
-      </w:r>
-      <w:proofErr w:type="spellStart"/>
-      <w:r>
-        <w:t>blobstore</w:t>
-      </w:r>
-      <w:proofErr w:type="spellEnd"/>
-      <w:r>
-        <w:t xml:space="preserve"> app, update the BROKER_SERVICE_NAME value with your </w:t>
-      </w:r>
-      <w:proofErr w:type="spellStart"/>
-      <w:r>
-        <w:t>Blobstore</w:t>
-      </w:r>
-      <w:proofErr w:type="spellEnd"/>
-      <w:r>
-        <w:t xml:space="preserve"> instance name, and add your </w:t>
-      </w:r>
-      <w:proofErr w:type="spellStart"/>
-      <w:r>
-        <w:t>Blobstore</w:t>
-      </w:r>
-      <w:proofErr w:type="spellEnd"/>
-      <w:r>
-        <w:t xml:space="preserve"> instance to the services section. &lt;p&gt;</w:t>
-      </w:r>
-    </w:p>
-    <w:p/>
-    <w:p>
-      <w:r>
-        <w:t xml:space="preserve">    ```java</w:t>
-      </w:r>
-    </w:p>
-    <w:p>
-      <w:r>
-        <w:t xml:space="preserve">    - name: </w:t>
-      </w:r>
-      <w:proofErr w:type="spellStart"/>
-      <w:r>
-        <w:t>blobstore</w:t>
-      </w:r>
-      <w:proofErr w:type="spellEnd"/>
-      <w:r>
-        <w:t>-</w:t>
-      </w:r>
-      <w:proofErr w:type="spellStart"/>
-      <w:r>
-        <w:t>aws</w:t>
-      </w:r>
-      <w:proofErr w:type="spellEnd"/>
-      <w:r>
-        <w:t>-sample</w:t>
-      </w:r>
-    </w:p>
-    <w:p>
-      <w:r>
-        <w:t xml:space="preserve">        memory: 512M</w:t>
-      </w:r>
-    </w:p>
-    <w:p>
-      <w:r>
-        <w:t xml:space="preserve">        instances: 1</w:t>
-      </w:r>
-    </w:p>
-    <w:p>
-      <w:r>
-        <w:t xml:space="preserve">        path: target/blobstore-aws-sample-1.0.0-SNAPSHOT.jar</w:t>
-      </w:r>
-    </w:p>
-    <w:p>
-      <w:r>
-        <w:t xml:space="preserve">        timeout: 180</w:t>
-      </w:r>
-    </w:p>
-    <w:p>
-      <w:r>
-        <w:t xml:space="preserve">        </w:t>
-      </w:r>
-      <w:proofErr w:type="spellStart"/>
-      <w:r>
-        <w:t>buildpack</w:t>
-      </w:r>
-      <w:proofErr w:type="spellEnd"/>
-      <w:r>
-        <w:t xml:space="preserve">: </w:t>
-      </w:r>
-      <w:proofErr w:type="spellStart"/>
-      <w:r>
-        <w:t>java_buildpack</w:t>
-      </w:r>
-      <w:proofErr w:type="spellEnd"/>
-    </w:p>
-    <w:p>
-      <w:r>
-        <w:t xml:space="preserve">        </w:t>
-      </w:r>
-      <w:proofErr w:type="spellStart"/>
-      <w:r>
-        <w:t>env</w:t>
-      </w:r>
-      <w:proofErr w:type="spellEnd"/>
-      <w:r>
-        <w:t>:</w:t>
-      </w:r>
-    </w:p>
-    <w:p>
-      <w:r>
-        <w:t xml:space="preserve">          BROKER_SERVICE_NAME: &lt;my-</w:t>
-      </w:r>
-      <w:proofErr w:type="spellStart"/>
-      <w:r>
-        <w:t>blobstore</w:t>
-      </w:r>
-      <w:proofErr w:type="spellEnd"/>
-      <w:r>
-        <w:t>-instance&gt;</w:t>
-      </w:r>
-    </w:p>
-    <w:p>
-      <w:r>
-        <w:t xml:space="preserve">        services:</w:t>
-      </w:r>
-    </w:p>
-    <w:p>
-      <w:r>
-        <w:t xml:space="preserve">         - &lt;my-</w:t>
-      </w:r>
-      <w:proofErr w:type="spellStart"/>
-      <w:r>
-        <w:t>blobstore</w:t>
-      </w:r>
-      <w:proofErr w:type="spellEnd"/>
-      <w:r>
-        <w:t>-instance&gt;</w:t>
-      </w:r>
-    </w:p>
-    <w:p>
-      <w:r>
-        <w:t xml:space="preserve">    ```</w:t>
-      </w:r>
-    </w:p>
-    <w:p>
-      <w:r>
-        <w:t>3</w:t>
-      </w:r>
-      <w:r>
-        <w:t>. From the project's home directory, push the application: `</w:t>
-      </w:r>
-      <w:proofErr w:type="spellStart"/>
-      <w:r>
-        <w:t>cf</w:t>
-      </w:r>
-      <w:proofErr w:type="spellEnd"/>
-      <w:r>
-        <w:t xml:space="preserve"> push`</w:t>
-      </w:r>
-    </w:p>
-    <w:p>
-      <w:r>
-        <w:t>4</w:t>
-      </w:r>
-      <w:r>
-        <w:t>. View the environment variables for your application: `</w:t>
-      </w:r>
-      <w:proofErr w:type="spellStart"/>
-      <w:r>
-        <w:t>cf</w:t>
-      </w:r>
-      <w:proofErr w:type="spellEnd"/>
-      <w:r>
-        <w:t xml:space="preserve"> </w:t>
-      </w:r>
-      <w:proofErr w:type="spellStart"/>
-      <w:r>
-        <w:t>env</w:t>
-      </w:r>
-      <w:proofErr w:type="spellEnd"/>
-      <w:r>
-        <w:t xml:space="preserve"> &lt;</w:t>
-      </w:r>
-      <w:proofErr w:type="spellStart"/>
-      <w:r>
-        <w:t>application_name</w:t>
-      </w:r>
-      <w:proofErr w:type="spellEnd"/>
-      <w:r>
-        <w:t>&gt;`</w:t>
-      </w:r>
-    </w:p>
-    <w:p>
-      <w:r>
-        <w:t>5</w:t>
-      </w:r>
-      <w:r>
-        <w:t>. Copy and paste the URL that is returned in your environment variables for your application into a browser window.</w:t>
+        <w:t xml:space="preserve">From within the UI Top Level Directory, </w:t>
       </w:r>
       <w:bookmarkStart w:id="0" w:name="_GoBack"/>
       <w:bookmarkEnd w:id="0"/>
-    </w:p>
-    <w:p>
-      <w:r>
-        <w:t>6</w:t>
-      </w:r>
-      <w:r>
-        <w:t>. Click Upload to upload your file. You can upload both single object and multipart objects.</w:t>
-      </w:r>
-    </w:p>
-    <w:p>
-      <w:r>
-        <w:t xml:space="preserve">&lt;p&gt; &lt;b&gt;NOTE: If you upload an object with the same file name as an existing object, the existing object is replaced by the new </w:t>
-      </w:r>
-      <w:proofErr w:type="gramStart"/>
-      <w:r>
-        <w:t>object.&lt;</w:t>
-      </w:r>
-      <w:proofErr w:type="gramEnd"/>
-      <w:r>
-        <w:t>/b&gt;</w:t>
+      <w:r>
+        <w:t xml:space="preserve">Run </w:t>
+      </w:r>
+      <w:r>
+        <w:t>`</w:t>
+      </w:r>
+      <w:proofErr w:type="spellStart"/>
+      <w:r>
+        <w:t>mvn</w:t>
+      </w:r>
+      <w:proofErr w:type="spellEnd"/>
+      <w:r>
+        <w:t xml:space="preserve"> clean package`</w:t>
+      </w:r>
+    </w:p>
+    <w:p>
+      <w:r>
+        <w:t xml:space="preserve">2. In the </w:t>
+      </w:r>
+      <w:proofErr w:type="spellStart"/>
+      <w:r>
+        <w:t>manifest.yml</w:t>
+      </w:r>
+      <w:proofErr w:type="spellEnd"/>
+      <w:r>
+        <w:t xml:space="preserve"> file, enter the name of your </w:t>
+      </w:r>
+      <w:proofErr w:type="spellStart"/>
+      <w:r>
+        <w:t>blobstore</w:t>
+      </w:r>
+      <w:proofErr w:type="spellEnd"/>
+      <w:r>
+        <w:t xml:space="preserve"> app, update the BROKER_SERVICE_NAME value with your </w:t>
+      </w:r>
+      <w:proofErr w:type="spellStart"/>
+      <w:r>
+        <w:t>Blobstore</w:t>
+      </w:r>
+      <w:proofErr w:type="spellEnd"/>
+      <w:r>
+        <w:t xml:space="preserve"> instance name, and add your </w:t>
+      </w:r>
+      <w:proofErr w:type="spellStart"/>
+      <w:r>
+        <w:t>Blobstore</w:t>
+      </w:r>
+      <w:proofErr w:type="spellEnd"/>
+      <w:r>
+        <w:t xml:space="preserve"> instance to the services section. &lt;p&gt;</w:t>
+      </w:r>
+    </w:p>
+    <w:p/>
+    <w:p>
+      <w:r>
+        <w:t xml:space="preserve">    ```java</w:t>
+      </w:r>
+    </w:p>
+    <w:p>
+      <w:r>
+        <w:t xml:space="preserve">    - name: </w:t>
+      </w:r>
+      <w:proofErr w:type="spellStart"/>
+      <w:r>
+        <w:t>blobstore</w:t>
+      </w:r>
+      <w:proofErr w:type="spellEnd"/>
+      <w:r>
+        <w:t>-</w:t>
+      </w:r>
+      <w:proofErr w:type="spellStart"/>
+      <w:r>
+        <w:t>aws</w:t>
+      </w:r>
+      <w:proofErr w:type="spellEnd"/>
+      <w:r>
+        <w:t>-sample</w:t>
+      </w:r>
+    </w:p>
+    <w:p>
+      <w:r>
+        <w:t xml:space="preserve">        memory: 512M</w:t>
+      </w:r>
+    </w:p>
+    <w:p>
+      <w:r>
+        <w:t xml:space="preserve">        instances: 1</w:t>
+      </w:r>
+    </w:p>
+    <w:p>
+      <w:r>
+        <w:t xml:space="preserve">        path: target/blobstore-aws-sample-1.0.0-SNAPSHOT.jar</w:t>
+      </w:r>
+    </w:p>
+    <w:p>
+      <w:r>
+        <w:t xml:space="preserve">        timeout: 180</w:t>
+      </w:r>
+    </w:p>
+    <w:p>
+      <w:r>
+        <w:t xml:space="preserve">        </w:t>
+      </w:r>
+      <w:proofErr w:type="spellStart"/>
+      <w:r>
+        <w:t>buildpack</w:t>
+      </w:r>
+      <w:proofErr w:type="spellEnd"/>
+      <w:r>
+        <w:t xml:space="preserve">: </w:t>
+      </w:r>
+      <w:proofErr w:type="spellStart"/>
+      <w:r>
+        <w:t>java_buildpack</w:t>
+      </w:r>
+      <w:proofErr w:type="spellEnd"/>
+    </w:p>
+    <w:p>
+      <w:r>
+        <w:t xml:space="preserve">        </w:t>
+      </w:r>
+      <w:proofErr w:type="spellStart"/>
+      <w:r>
+        <w:t>env</w:t>
+      </w:r>
+      <w:proofErr w:type="spellEnd"/>
+      <w:r>
+        <w:t>:</w:t>
+      </w:r>
+    </w:p>
+    <w:p>
+      <w:r>
+        <w:t xml:space="preserve">          BROKER_SERVICE_NAME: &lt;my-</w:t>
+      </w:r>
+      <w:proofErr w:type="spellStart"/>
+      <w:r>
+        <w:t>blobstore</w:t>
+      </w:r>
+      <w:proofErr w:type="spellEnd"/>
+      <w:r>
+        <w:t>-instance&gt;</w:t>
+      </w:r>
+    </w:p>
+    <w:p>
+      <w:r>
+        <w:t xml:space="preserve">        services:</w:t>
+      </w:r>
+    </w:p>
+    <w:p>
+      <w:r>
+        <w:t xml:space="preserve">         - &lt;my-</w:t>
+      </w:r>
+      <w:proofErr w:type="spellStart"/>
+      <w:r>
+        <w:t>blobstore</w:t>
+      </w:r>
+      <w:proofErr w:type="spellEnd"/>
+      <w:r>
+        <w:t>-instance&gt;</w:t>
+      </w:r>
+    </w:p>
+    <w:p>
+      <w:r>
+        <w:t xml:space="preserve">    ```</w:t>
+      </w:r>
+    </w:p>
+    <w:p>
+      <w:r>
+        <w:t>3. From the project's home directory, push the application: `</w:t>
+      </w:r>
+      <w:proofErr w:type="spellStart"/>
+      <w:r>
+        <w:t>cf</w:t>
+      </w:r>
+      <w:proofErr w:type="spellEnd"/>
+      <w:r>
+        <w:t xml:space="preserve"> push`</w:t>
+      </w:r>
+    </w:p>
+    <w:p>
+      <w:r>
+        <w:t>4. View the environment variables for your application: `</w:t>
+      </w:r>
+      <w:proofErr w:type="spellStart"/>
+      <w:r>
+        <w:t>cf</w:t>
+      </w:r>
+      <w:proofErr w:type="spellEnd"/>
+      <w:r>
+        <w:t xml:space="preserve"> </w:t>
+      </w:r>
+      <w:proofErr w:type="spellStart"/>
+      <w:r>
+        <w:t>env</w:t>
+      </w:r>
+      <w:proofErr w:type="spellEnd"/>
+      <w:r>
+        <w:t xml:space="preserve"> &lt;</w:t>
+      </w:r>
+      <w:proofErr w:type="spellStart"/>
+      <w:r>
+        <w:t>application_name</w:t>
+      </w:r>
+      <w:proofErr w:type="spellEnd"/>
+      <w:r>
+        <w:t>&gt;`</w:t>
+      </w:r>
+    </w:p>
+    <w:p>
+      <w:r>
+        <w:t>5. Copy and paste the URL that is returned in your environment variables for your application into a browser window.</w:t>
+      </w:r>
+    </w:p>
+    <w:p>
+      <w:r>
+        <w:t>6. Click Upload to upload your file. You can upload both single object and multipart objects.</w:t>
+      </w:r>
+    </w:p>
+    <w:p>
+      <w:r>
+        <w:t>NOTE: If you upload an object with the same file name as an existing object, the existing object is replaced by the new object.&lt;/b&gt;</w:t>
       </w:r>
     </w:p>
     <w:sectPr>

</xml_diff>